<commit_message>
merged 3.1 3.2 3.3
</commit_message>
<xml_diff>
--- a/output1.docx
+++ b/output1.docx
@@ -3,655 +3,6 @@
 <w:document xmlns:wpc="http://schemas.microsoft.com/office/word/2010/wordprocessingCanvas" xmlns:cx="http://schemas.microsoft.com/office/drawing/2014/chartex" xmlns:cx1="http://schemas.microsoft.com/office/drawing/2015/9/8/chartex" xmlns:cx2="http://schemas.microsoft.com/office/drawing/2015/10/21/chartex" xmlns:cx3="http://schemas.microsoft.com/office/drawing/2016/5/9/chartex" xmlns:cx4="http://schemas.microsoft.com/office/drawing/2016/5/10/chartex" xmlns:cx5="http://schemas.microsoft.com/office/drawing/2016/5/11/chartex" xmlns:cx6="http://schemas.microsoft.com/office/drawing/2016/5/12/chartex" xmlns:cx7="http://schemas.microsoft.com/office/drawing/2016/5/13/chartex" xmlns:cx8="http://schemas.microsoft.com/office/drawing/2016/5/14/chartex" xmlns:mc="http://schemas.openxmlformats.org/markup-compatibility/2006" xmlns:aink="http://schemas.microsoft.com/office/drawing/2016/ink" xmlns:am3d="http://schemas.microsoft.com/office/drawing/2017/model3d" xmlns:o="urn:schemas-microsoft-com:office:office" xmlns:oel="http://schemas.microsoft.com/office/2019/extlst" xmlns:r="http://schemas.openxmlformats.org/officeDocument/2006/relationships" xmlns:m="http://schemas.openxmlformats.org/officeDocument/2006/math" xmlns:v="urn:schemas-microsoft-com:vml" xmlns:wp14="http://schemas.microsoft.com/office/word/2010/wordprocessingDrawing" xmlns:wp="http://schemas.openxmlformats.org/drawingml/2006/wordprocessingDrawing" xmlns:w10="urn:schemas-microsoft-com:office:word" xmlns:w="http://schemas.openxmlformats.org/wordprocessingml/2006/main" xmlns:w14="http://schemas.microsoft.com/office/word/2010/wordml" xmlns:w15="http://schemas.microsoft.com/office/word/2012/wordml" xmlns:w16cex="http://schemas.microsoft.com/office/word/2018/wordml/cex" xmlns:w16cid="http://schemas.microsoft.com/office/word/2016/wordml/cid" xmlns:w16="http://schemas.microsoft.com/office/word/2018/wordml" xmlns:w16du="http://schemas.microsoft.com/office/word/2023/wordml/word16du" xmlns:w16sdtdh="http://schemas.microsoft.com/office/word/2020/wordml/sdtdatahash" xmlns:w16sdtfl="http://schemas.microsoft.com/office/word/2024/wordml/sdtformatlock" xmlns:w16se="http://schemas.microsoft.com/office/word/2015/wordml/symex" xmlns:wpg="http://schemas.microsoft.com/office/word/2010/wordprocessingGroup" xmlns:wpi="http://schemas.microsoft.com/office/word/2010/wordprocessingInk" xmlns:wne="http://schemas.microsoft.com/office/word/2006/wordml" xmlns:wps="http://schemas.microsoft.com/office/word/2010/wordprocessingShape" mc:Ignorable="w14 w15 w16se w16cid w16 w16cex w16sdtdh w16sdtfl w16du wp14">
   <w:body>
     <w:p/>
-    <w:p>
-      <w:pPr>
-        <w:pStyle w:val="Normal"/>
-        <w:jc w:val="center"/>
-      </w:pPr>
-      <w:r>
-        <w:rPr>
-          <w:b/>
-          <w:sz w:val="28"/>
-        </w:rPr>
-        <w:t>Class: B.E. SEM VIII Subject: Design of Mechanical Systems</w:t>
-      </w:r>
-    </w:p>
-    <w:tbl>
-      <w:tblPr>
-        <w:tblStyle w:val="TableGrid"/>
-        <w:tblW w:type="auto" w:w="0"/>
-        <w:tblLook w:firstColumn="1" w:firstRow="1" w:lastColumn="0" w:lastRow="0" w:noHBand="0" w:noVBand="1" w:val="04A0"/>
-      </w:tblPr>
-      <w:tblGrid>
-        <w:gridCol w:w="2160"/>
-        <w:gridCol w:w="2160"/>
-        <w:gridCol w:w="2160"/>
-        <w:gridCol w:w="2160"/>
-        <w:gridCol w:w="2160"/>
-      </w:tblGrid>
-      <w:tr>
-        <w:tc>
-          <w:tcPr>
-            <w:tcW w:type="dxa" w:w="2160"/>
-          </w:tcPr>
-          <w:p>
-            <w:r>
-              <w:t>Course Code</w:t>
-            </w:r>
-          </w:p>
-        </w:tc>
-        <w:tc>
-          <w:tcPr>
-            <w:tcW w:type="dxa" w:w="8640"/>
-            <w:gridSpan w:val="4"/>
-          </w:tcPr>
-          <w:p>
-            <w:pPr>
-              <w:jc w:val="center"/>
-            </w:pPr>
-            <w:r>
-              <w:t>Course Outcome</w:t>
-            </w:r>
-          </w:p>
-        </w:tc>
-      </w:tr>
-    </w:tbl>
-    <w:p/>
-    <w:p/>
-    <w:p>
-      <w:pPr>
-        <w:pStyle w:val="Normal"/>
-        <w:jc w:val="center"/>
-      </w:pPr>
-      <w:r>
-        <w:rPr>
-          <w:b/>
-          <w:sz w:val="28"/>
-        </w:rPr>
-        <w:t>Class: B.E. SEM VIII Subject: Design of Mechanical Systems</w:t>
-      </w:r>
-    </w:p>
-    <w:tbl>
-      <w:tblPr>
-        <w:tblStyle w:val="TableGrid"/>
-        <w:tblW w:type="auto" w:w="0"/>
-        <w:tblLook w:firstColumn="1" w:firstRow="1" w:lastColumn="0" w:lastRow="0" w:noHBand="0" w:noVBand="1" w:val="04A0"/>
-      </w:tblPr>
-      <w:tblGrid>
-        <w:gridCol w:w="2160"/>
-        <w:gridCol w:w="2160"/>
-        <w:gridCol w:w="2160"/>
-        <w:gridCol w:w="2160"/>
-        <w:gridCol w:w="2160"/>
-      </w:tblGrid>
-      <w:tr>
-        <w:tc>
-          <w:tcPr>
-            <w:tcW w:type="dxa" w:w="2160"/>
-          </w:tcPr>
-          <w:p>
-            <w:r>
-              <w:t>Course Code</w:t>
-            </w:r>
-          </w:p>
-        </w:tc>
-        <w:tc>
-          <w:tcPr>
-            <w:tcW w:type="dxa" w:w="8640"/>
-            <w:gridSpan w:val="4"/>
-          </w:tcPr>
-          <w:p>
-            <w:pPr>
-              <w:jc w:val="center"/>
-            </w:pPr>
-            <w:r>
-              <w:t>Course Outcome</w:t>
-            </w:r>
-          </w:p>
-        </w:tc>
-      </w:tr>
-    </w:tbl>
-    <w:p/>
-    <w:p/>
-    <w:p>
-      <w:pPr>
-        <w:pStyle w:val="Normal"/>
-        <w:jc w:val="center"/>
-      </w:pPr>
-      <w:r>
-        <w:rPr>
-          <w:b/>
-          <w:sz w:val="28"/>
-        </w:rPr>
-        <w:t>Class: B.E. SEM VIII Subject: Design of Mechanical Systems</w:t>
-      </w:r>
-    </w:p>
-    <w:tbl>
-      <w:tblPr>
-        <w:tblStyle w:val="TableGrid"/>
-        <w:tblW w:type="auto" w:w="0"/>
-        <w:tblLook w:firstColumn="1" w:firstRow="1" w:lastColumn="0" w:lastRow="0" w:noHBand="0" w:noVBand="1" w:val="04A0"/>
-      </w:tblPr>
-      <w:tblGrid>
-        <w:gridCol w:w="2160"/>
-        <w:gridCol w:w="2160"/>
-        <w:gridCol w:w="2160"/>
-        <w:gridCol w:w="2160"/>
-        <w:gridCol w:w="2160"/>
-      </w:tblGrid>
-      <w:tr>
-        <w:tc>
-          <w:tcPr>
-            <w:tcW w:type="dxa" w:w="2160"/>
-          </w:tcPr>
-          <w:p>
-            <w:r>
-              <w:t>Course Code</w:t>
-            </w:r>
-          </w:p>
-        </w:tc>
-        <w:tc>
-          <w:tcPr>
-            <w:tcW w:type="dxa" w:w="8640"/>
-            <w:gridSpan w:val="4"/>
-          </w:tcPr>
-          <w:p>
-            <w:pPr>
-              <w:jc w:val="center"/>
-            </w:pPr>
-            <w:r>
-              <w:t>Course Outcome</w:t>
-            </w:r>
-          </w:p>
-        </w:tc>
-      </w:tr>
-    </w:tbl>
-    <w:p/>
-    <w:p/>
-    <w:p>
-      <w:pPr>
-        <w:pStyle w:val="Normal"/>
-        <w:jc w:val="center"/>
-      </w:pPr>
-      <w:r>
-        <w:rPr>
-          <w:b/>
-          <w:sz w:val="28"/>
-        </w:rPr>
-        <w:t>Class: B.E. SEM VIII Subject: Design of Mechanical Systems</w:t>
-      </w:r>
-    </w:p>
-    <w:tbl>
-      <w:tblPr>
-        <w:tblStyle w:val="TableGrid"/>
-        <w:tblW w:type="auto" w:w="0"/>
-        <w:tblLook w:firstColumn="1" w:firstRow="1" w:lastColumn="0" w:lastRow="0" w:noHBand="0" w:noVBand="1" w:val="04A0"/>
-      </w:tblPr>
-      <w:tblGrid>
-        <w:gridCol w:w="2160"/>
-        <w:gridCol w:w="2160"/>
-        <w:gridCol w:w="2160"/>
-        <w:gridCol w:w="2160"/>
-        <w:gridCol w:w="2160"/>
-      </w:tblGrid>
-      <w:tr>
-        <w:tc>
-          <w:tcPr>
-            <w:tcW w:type="dxa" w:w="2160"/>
-          </w:tcPr>
-          <w:p>
-            <w:r>
-              <w:t>Course Code</w:t>
-            </w:r>
-          </w:p>
-        </w:tc>
-        <w:tc>
-          <w:tcPr>
-            <w:tcW w:type="dxa" w:w="8640"/>
-            <w:gridSpan w:val="4"/>
-          </w:tcPr>
-          <w:p>
-            <w:pPr>
-              <w:jc w:val="center"/>
-            </w:pPr>
-            <w:r>
-              <w:t>Course Outcome</w:t>
-            </w:r>
-          </w:p>
-        </w:tc>
-      </w:tr>
-    </w:tbl>
-    <w:p/>
-    <w:p/>
-    <w:p>
-      <w:pPr>
-        <w:pStyle w:val="Normal"/>
-        <w:jc w:val="center"/>
-      </w:pPr>
-      <w:r>
-        <w:rPr>
-          <w:b/>
-          <w:sz w:val="28"/>
-        </w:rPr>
-        <w:t>Class: B.E. SEM VII Subject: Design of Mechanical Systems</w:t>
-      </w:r>
-    </w:p>
-    <w:tbl>
-      <w:tblPr>
-        <w:tblStyle w:val="TableGrid"/>
-        <w:tblW w:type="auto" w:w="0"/>
-        <w:tblLook w:firstColumn="1" w:firstRow="1" w:lastColumn="0" w:lastRow="0" w:noHBand="0" w:noVBand="1" w:val="04A0"/>
-      </w:tblPr>
-      <w:tblGrid>
-        <w:gridCol w:w="2160"/>
-        <w:gridCol w:w="2160"/>
-        <w:gridCol w:w="2160"/>
-        <w:gridCol w:w="2160"/>
-        <w:gridCol w:w="2160"/>
-      </w:tblGrid>
-      <w:tr>
-        <w:tc>
-          <w:tcPr>
-            <w:tcW w:type="dxa" w:w="2160"/>
-          </w:tcPr>
-          <w:p>
-            <w:r>
-              <w:t>Course Code</w:t>
-            </w:r>
-          </w:p>
-        </w:tc>
-        <w:tc>
-          <w:tcPr>
-            <w:tcW w:type="dxa" w:w="8640"/>
-            <w:gridSpan w:val="4"/>
-          </w:tcPr>
-          <w:p>
-            <w:pPr>
-              <w:jc w:val="center"/>
-            </w:pPr>
-            <w:r>
-              <w:t>Course Outcome</w:t>
-            </w:r>
-          </w:p>
-        </w:tc>
-      </w:tr>
-      <w:tr>
-        <w:tc>
-          <w:tcPr>
-            <w:tcW w:type="dxa" w:w="2160"/>
-          </w:tcPr>
-          <w:p>
-            <w:pPr>
-              <w:jc w:val="center"/>
-            </w:pPr>
-            <w:r>
-              <w:t>MEC 701.1</w:t>
-            </w:r>
-          </w:p>
-        </w:tc>
-        <w:tc>
-          <w:tcPr>
-            <w:tcW w:type="dxa" w:w="8640"/>
-            <w:gridSpan w:val="4"/>
-          </w:tcPr>
-          <w:p>
-            <w:r>
-              <w:t>The learner will be able to Identify the different parts of the hoisting mechanism, belt conveyors, gear boxes, diesel &amp; petrol engine and pumps.</w:t>
-            </w:r>
-          </w:p>
-        </w:tc>
-      </w:tr>
-      <w:tr>
-        <w:tc>
-          <w:tcPr>
-            <w:tcW w:type="dxa" w:w="2160"/>
-          </w:tcPr>
-          <w:p>
-            <w:pPr>
-              <w:jc w:val="center"/>
-            </w:pPr>
-            <w:r>
-              <w:t>MEC 701.2</w:t>
-            </w:r>
-          </w:p>
-        </w:tc>
-        <w:tc>
-          <w:tcPr>
-            <w:tcW w:type="dxa" w:w="8640"/>
-            <w:gridSpan w:val="4"/>
-          </w:tcPr>
-          <w:p>
-            <w:r>
-              <w:t>The learner will be able to Explain the operating principles of Hoisting mechanism, belt conveyors, gear boxes, diesel &amp; petrol engine and pumps.</w:t>
-            </w:r>
-          </w:p>
-        </w:tc>
-      </w:tr>
-      <w:tr>
-        <w:tc>
-          <w:tcPr>
-            <w:tcW w:type="dxa" w:w="2160"/>
-          </w:tcPr>
-          <w:p>
-            <w:pPr>
-              <w:jc w:val="center"/>
-            </w:pPr>
-            <w:r>
-              <w:t>MEC 701.3</w:t>
-            </w:r>
-          </w:p>
-        </w:tc>
-        <w:tc>
-          <w:tcPr>
-            <w:tcW w:type="dxa" w:w="8640"/>
-            <w:gridSpan w:val="4"/>
-          </w:tcPr>
-          <w:p>
-            <w:r>
-              <w:t>The learner will be able to Use the basic components to form a suitable power transmission system to satisfy given requirements.</w:t>
-            </w:r>
-          </w:p>
-        </w:tc>
-      </w:tr>
-      <w:tr>
-        <w:tc>
-          <w:tcPr>
-            <w:tcW w:type="dxa" w:w="2160"/>
-          </w:tcPr>
-          <w:p>
-            <w:pPr>
-              <w:jc w:val="center"/>
-            </w:pPr>
-            <w:r>
-              <w:t>MEC 701.4</w:t>
-            </w:r>
-          </w:p>
-        </w:tc>
-        <w:tc>
-          <w:tcPr>
-            <w:tcW w:type="dxa" w:w="8640"/>
-            <w:gridSpan w:val="4"/>
-          </w:tcPr>
-          <w:p>
-            <w:r>
-              <w:t>The learner will be able to Finalize the dimensions of the system components.</w:t>
-            </w:r>
-          </w:p>
-        </w:tc>
-      </w:tr>
-      <w:tr>
-        <w:tc>
-          <w:tcPr>
-            <w:tcW w:type="dxa" w:w="2160"/>
-          </w:tcPr>
-          <w:p>
-            <w:pPr>
-              <w:jc w:val="center"/>
-            </w:pPr>
-            <w:r>
-              <w:t>MEC 701.5</w:t>
-            </w:r>
-          </w:p>
-        </w:tc>
-        <w:tc>
-          <w:tcPr>
-            <w:tcW w:type="dxa" w:w="8640"/>
-            <w:gridSpan w:val="4"/>
-          </w:tcPr>
-          <w:p>
-            <w:r>
-              <w:t>The learner will be able to Select appropriate prime movers for the system.</w:t>
-            </w:r>
-          </w:p>
-        </w:tc>
-      </w:tr>
-      <w:tr>
-        <w:tc>
-          <w:tcPr>
-            <w:tcW w:type="dxa" w:w="2160"/>
-          </w:tcPr>
-          <w:p>
-            <w:pPr>
-              <w:jc w:val="center"/>
-            </w:pPr>
-            <w:r>
-              <w:t>MEC 701.6</w:t>
-            </w:r>
-          </w:p>
-        </w:tc>
-        <w:tc>
-          <w:tcPr>
-            <w:tcW w:type="dxa" w:w="8640"/>
-            <w:gridSpan w:val="4"/>
-          </w:tcPr>
-          <w:p>
-            <w:r>
-              <w:t>The learner will be able to Design the hoisting mechanism, belt conveyors, gear boxes, diesel &amp; petrol engine and pumps with a specific application.</w:t>
-            </w:r>
-          </w:p>
-        </w:tc>
-      </w:tr>
-    </w:tbl>
-    <w:p/>
-    <w:p/>
-    <w:p>
-      <w:pPr>
-        <w:pStyle w:val="Normal"/>
-        <w:jc w:val="center"/>
-      </w:pPr>
-      <w:r>
-        <w:rPr>
-          <w:b/>
-          <w:sz w:val="28"/>
-        </w:rPr>
-        <w:t>Class: B.E. SEM VII Subject: Design of Mechanical Systems</w:t>
-      </w:r>
-    </w:p>
-    <w:tbl>
-      <w:tblPr>
-        <w:tblStyle w:val="TableGrid"/>
-        <w:tblW w:type="auto" w:w="0"/>
-        <w:tblLook w:firstColumn="1" w:firstRow="1" w:lastColumn="0" w:lastRow="0" w:noHBand="0" w:noVBand="1" w:val="04A0"/>
-      </w:tblPr>
-      <w:tblGrid>
-        <w:gridCol w:w="2160"/>
-        <w:gridCol w:w="2160"/>
-        <w:gridCol w:w="2160"/>
-        <w:gridCol w:w="2160"/>
-        <w:gridCol w:w="2160"/>
-      </w:tblGrid>
-      <w:tr>
-        <w:tc>
-          <w:tcPr>
-            <w:tcW w:type="dxa" w:w="2160"/>
-          </w:tcPr>
-          <w:p>
-            <w:r>
-              <w:t>Course Code</w:t>
-            </w:r>
-          </w:p>
-        </w:tc>
-        <w:tc>
-          <w:tcPr>
-            <w:tcW w:type="dxa" w:w="8640"/>
-            <w:gridSpan w:val="4"/>
-          </w:tcPr>
-          <w:p>
-            <w:pPr>
-              <w:jc w:val="center"/>
-            </w:pPr>
-            <w:r>
-              <w:t>Course Outcome</w:t>
-            </w:r>
-          </w:p>
-        </w:tc>
-      </w:tr>
-      <w:tr>
-        <w:tc>
-          <w:tcPr>
-            <w:tcW w:type="dxa" w:w="2160"/>
-          </w:tcPr>
-          <w:p>
-            <w:pPr>
-              <w:jc w:val="center"/>
-            </w:pPr>
-            <w:r>
-              <w:t>MEC 701.1</w:t>
-            </w:r>
-          </w:p>
-        </w:tc>
-        <w:tc>
-          <w:tcPr>
-            <w:tcW w:type="dxa" w:w="8640"/>
-            <w:gridSpan w:val="4"/>
-          </w:tcPr>
-          <w:p>
-            <w:r>
-              <w:t>The learner will be able to Identify the different parts of the hoisting mechanism, belt conveyors, gear boxes, diesel &amp; petrol engine and pumps.</w:t>
-            </w:r>
-          </w:p>
-        </w:tc>
-      </w:tr>
-      <w:tr>
-        <w:tc>
-          <w:tcPr>
-            <w:tcW w:type="dxa" w:w="2160"/>
-          </w:tcPr>
-          <w:p>
-            <w:pPr>
-              <w:jc w:val="center"/>
-            </w:pPr>
-            <w:r>
-              <w:t>MEC 701.2</w:t>
-            </w:r>
-          </w:p>
-        </w:tc>
-        <w:tc>
-          <w:tcPr>
-            <w:tcW w:type="dxa" w:w="8640"/>
-            <w:gridSpan w:val="4"/>
-          </w:tcPr>
-          <w:p>
-            <w:r>
-              <w:t>The learner will be able to Explain the operating principles of Hoisting mechanism, belt conveyors, gear boxes, diesel &amp; petrol engine and pumps.</w:t>
-            </w:r>
-          </w:p>
-        </w:tc>
-      </w:tr>
-      <w:tr>
-        <w:tc>
-          <w:tcPr>
-            <w:tcW w:type="dxa" w:w="2160"/>
-          </w:tcPr>
-          <w:p>
-            <w:pPr>
-              <w:jc w:val="center"/>
-            </w:pPr>
-            <w:r>
-              <w:t>MEC 701.3</w:t>
-            </w:r>
-          </w:p>
-        </w:tc>
-        <w:tc>
-          <w:tcPr>
-            <w:tcW w:type="dxa" w:w="8640"/>
-            <w:gridSpan w:val="4"/>
-          </w:tcPr>
-          <w:p>
-            <w:r>
-              <w:t>The learner will be able to Use the basic components to form a suitable power transmission system to satisfy given requirements.</w:t>
-            </w:r>
-          </w:p>
-        </w:tc>
-      </w:tr>
-      <w:tr>
-        <w:tc>
-          <w:tcPr>
-            <w:tcW w:type="dxa" w:w="2160"/>
-          </w:tcPr>
-          <w:p>
-            <w:pPr>
-              <w:jc w:val="center"/>
-            </w:pPr>
-            <w:r>
-              <w:t>MEC 701.4</w:t>
-            </w:r>
-          </w:p>
-        </w:tc>
-        <w:tc>
-          <w:tcPr>
-            <w:tcW w:type="dxa" w:w="8640"/>
-            <w:gridSpan w:val="4"/>
-          </w:tcPr>
-          <w:p>
-            <w:r>
-              <w:t>The learner will be able to Finalize the dimensions of the system components.</w:t>
-            </w:r>
-          </w:p>
-        </w:tc>
-      </w:tr>
-      <w:tr>
-        <w:tc>
-          <w:tcPr>
-            <w:tcW w:type="dxa" w:w="2160"/>
-          </w:tcPr>
-          <w:p>
-            <w:pPr>
-              <w:jc w:val="center"/>
-            </w:pPr>
-            <w:r>
-              <w:t>MEC 701.5</w:t>
-            </w:r>
-          </w:p>
-        </w:tc>
-        <w:tc>
-          <w:tcPr>
-            <w:tcW w:type="dxa" w:w="8640"/>
-            <w:gridSpan w:val="4"/>
-          </w:tcPr>
-          <w:p>
-            <w:r>
-              <w:t>The learner will be able to Select appropriate prime movers for the system.</w:t>
-            </w:r>
-          </w:p>
-        </w:tc>
-      </w:tr>
-      <w:tr>
-        <w:tc>
-          <w:tcPr>
-            <w:tcW w:type="dxa" w:w="2160"/>
-          </w:tcPr>
-          <w:p>
-            <w:pPr>
-              <w:jc w:val="center"/>
-            </w:pPr>
-            <w:r>
-              <w:t>MEC 701.6</w:t>
-            </w:r>
-          </w:p>
-        </w:tc>
-        <w:tc>
-          <w:tcPr>
-            <w:tcW w:type="dxa" w:w="8640"/>
-            <w:gridSpan w:val="4"/>
-          </w:tcPr>
-          <w:p>
-            <w:r>
-              <w:t>The learner will be able to Design the hoisting mechanism, belt conveyors, gear boxes, diesel &amp; petrol engine and pumps with a specific application.</w:t>
-            </w:r>
-          </w:p>
-        </w:tc>
-      </w:tr>
-    </w:tbl>
-    <w:p/>
-    <w:p/>
-    <w:p>
-      <w:r>
-        <w:br/>
-        <w:t>--------------------------------------------------</w:t>
-        <w:br/>
-      </w:r>
-    </w:p>
     <w:sectPr>
       <w:pgSz w:w="12240" w:h="15840"/>
       <w:pgMar w:top="1440" w:right="720" w:bottom="1440" w:left="720" w:header="720" w:footer="720" w:gutter="0"/>

</xml_diff>